<commit_message>
Finished Data Flow Diagram and Data Dictionary
</commit_message>
<xml_diff>
--- a/Report 3 Kenneth Carroll.docx
+++ b/Report 3 Kenneth Carroll.docx
@@ -15,23 +15,1167 @@
           <w:numId w:val="2"/>
         </w:numPr>
       </w:pPr>
+      <w:proofErr w:type="spellStart"/>
+      <w:r>
+        <w:t>calculatedGPA</w:t>
+      </w:r>
+      <w:proofErr w:type="spellEnd"/>
+      <w:r>
+        <w:t xml:space="preserve"> (double): calculated GPA for a given </w:t>
+      </w:r>
+      <w:proofErr w:type="gramStart"/>
+      <w:r>
+        <w:t>student</w:t>
+      </w:r>
+      <w:proofErr w:type="gramEnd"/>
+    </w:p>
+    <w:p>
+      <w:pPr>
+        <w:pStyle w:val="ListParagraph"/>
+        <w:numPr>
+          <w:ilvl w:val="0"/>
+          <w:numId w:val="2"/>
+        </w:numPr>
+      </w:pPr>
+      <w:proofErr w:type="spellStart"/>
+      <w:r>
+        <w:t>completeGradeRecord</w:t>
+      </w:r>
+      <w:proofErr w:type="spellEnd"/>
+      <w:r>
+        <w:t xml:space="preserve"> (data structure): contains all fields found in </w:t>
+      </w:r>
+      <w:proofErr w:type="spellStart"/>
       <w:r>
         <w:t>recordData</w:t>
       </w:r>
-      <w:r>
-        <w:t xml:space="preserve"> (data structure): Data in a student record including studentID, studentName, coursePrefix, courseNumber, grade, year, and semester.</w:t>
-      </w:r>
-    </w:p>
-    <w:p>
-      <w:pPr>
-        <w:pStyle w:val="ListParagraph"/>
-        <w:numPr>
-          <w:ilvl w:val="0"/>
-          <w:numId w:val="2"/>
-        </w:numPr>
-      </w:pPr>
-      <w:r>
-        <w:t>studentGradeRecord (data structure): single instance of recordData</w:t>
+      <w:proofErr w:type="spellEnd"/>
+      <w:r>
+        <w:t xml:space="preserve"> with an additional value for credit hours for the given entry.</w:t>
+      </w:r>
+    </w:p>
+    <w:p>
+      <w:pPr>
+        <w:pStyle w:val="ListParagraph"/>
+        <w:numPr>
+          <w:ilvl w:val="0"/>
+          <w:numId w:val="2"/>
+        </w:numPr>
+      </w:pPr>
+      <w:proofErr w:type="spellStart"/>
+      <w:r>
+        <w:t>completeGradeRecords</w:t>
+      </w:r>
+      <w:proofErr w:type="spellEnd"/>
+      <w:r>
+        <w:t>(</w:t>
+      </w:r>
+      <w:r>
+        <w:t>list</w:t>
+      </w:r>
+      <w:r>
+        <w:t xml:space="preserve">): 1d </w:t>
+      </w:r>
+      <w:r>
+        <w:t>list</w:t>
+      </w:r>
+      <w:r>
+        <w:t xml:space="preserve"> of </w:t>
+      </w:r>
+      <w:proofErr w:type="spellStart"/>
+      <w:r>
+        <w:t>completeGradeRecord</w:t>
+      </w:r>
+      <w:proofErr w:type="spellEnd"/>
+      <w:r>
+        <w:t>.</w:t>
+      </w:r>
+    </w:p>
+    <w:p>
+      <w:pPr>
+        <w:pStyle w:val="ListParagraph"/>
+        <w:numPr>
+          <w:ilvl w:val="0"/>
+          <w:numId w:val="2"/>
+        </w:numPr>
+      </w:pPr>
+      <w:proofErr w:type="spellStart"/>
+      <w:r>
+        <w:t>courseRecord</w:t>
+      </w:r>
+      <w:proofErr w:type="spellEnd"/>
+      <w:r>
+        <w:t xml:space="preserve"> (data structure): contains course prefix, course name, year, semester, and </w:t>
+      </w:r>
+      <w:proofErr w:type="gramStart"/>
+      <w:r>
+        <w:t>hours</w:t>
+      </w:r>
+      <w:proofErr w:type="gramEnd"/>
+    </w:p>
+    <w:p>
+      <w:pPr>
+        <w:pStyle w:val="ListParagraph"/>
+        <w:numPr>
+          <w:ilvl w:val="0"/>
+          <w:numId w:val="2"/>
+        </w:numPr>
+      </w:pPr>
+      <w:proofErr w:type="spellStart"/>
+      <w:proofErr w:type="gramStart"/>
+      <w:r>
+        <w:t>fileList</w:t>
+      </w:r>
+      <w:proofErr w:type="spellEnd"/>
+      <w:r>
+        <w:t>(</w:t>
+      </w:r>
+      <w:proofErr w:type="gramEnd"/>
+      <w:r>
+        <w:t xml:space="preserve">1d </w:t>
+      </w:r>
+      <w:r>
+        <w:t>list</w:t>
+      </w:r>
+      <w:r>
+        <w:t xml:space="preserve">): </w:t>
+      </w:r>
+      <w:r>
+        <w:t>list</w:t>
+      </w:r>
+      <w:r>
+        <w:t xml:space="preserve"> of strings, each entry is a filename</w:t>
+      </w:r>
+    </w:p>
+    <w:p>
+      <w:pPr>
+        <w:pStyle w:val="ListParagraph"/>
+        <w:numPr>
+          <w:ilvl w:val="0"/>
+          <w:numId w:val="2"/>
+        </w:numPr>
+      </w:pPr>
+      <w:proofErr w:type="spellStart"/>
+      <w:r>
+        <w:t>file</w:t>
+      </w:r>
+      <w:r>
+        <w:t>N</w:t>
+      </w:r>
+      <w:r>
+        <w:t>ame</w:t>
+      </w:r>
+      <w:proofErr w:type="spellEnd"/>
+      <w:r>
+        <w:t>(string): name of a single file</w:t>
+      </w:r>
+    </w:p>
+    <w:p>
+      <w:pPr>
+        <w:pStyle w:val="ListParagraph"/>
+        <w:numPr>
+          <w:ilvl w:val="0"/>
+          <w:numId w:val="2"/>
+        </w:numPr>
+      </w:pPr>
+      <w:proofErr w:type="spellStart"/>
+      <w:r>
+        <w:t>folderList</w:t>
+      </w:r>
+      <w:proofErr w:type="spellEnd"/>
+      <w:r>
+        <w:t xml:space="preserve"> (1d </w:t>
+      </w:r>
+      <w:r>
+        <w:t>list</w:t>
+      </w:r>
+      <w:r>
+        <w:t xml:space="preserve">): </w:t>
+      </w:r>
+      <w:r>
+        <w:t>list</w:t>
+      </w:r>
+      <w:r>
+        <w:t xml:space="preserve"> of strings, each entry is a </w:t>
+      </w:r>
+      <w:proofErr w:type="spellStart"/>
+      <w:proofErr w:type="gramStart"/>
+      <w:r>
+        <w:t>folderName</w:t>
+      </w:r>
+      <w:proofErr w:type="spellEnd"/>
+      <w:proofErr w:type="gramEnd"/>
+    </w:p>
+    <w:p>
+      <w:pPr>
+        <w:pStyle w:val="ListParagraph"/>
+        <w:numPr>
+          <w:ilvl w:val="0"/>
+          <w:numId w:val="2"/>
+        </w:numPr>
+      </w:pPr>
+      <w:proofErr w:type="spellStart"/>
+      <w:r>
+        <w:t>folderName</w:t>
+      </w:r>
+      <w:proofErr w:type="spellEnd"/>
+      <w:r>
+        <w:t>(string): name of a single folder</w:t>
+      </w:r>
+    </w:p>
+    <w:p>
+      <w:pPr>
+        <w:pStyle w:val="ListParagraph"/>
+        <w:numPr>
+          <w:ilvl w:val="0"/>
+          <w:numId w:val="2"/>
+        </w:numPr>
+      </w:pPr>
+      <w:proofErr w:type="spellStart"/>
+      <w:r>
+        <w:t>folderFileList</w:t>
+      </w:r>
+      <w:proofErr w:type="spellEnd"/>
+      <w:r>
+        <w:t xml:space="preserve"> (2</w:t>
+      </w:r>
+      <w:r>
+        <w:t xml:space="preserve">d </w:t>
+      </w:r>
+      <w:r>
+        <w:t>list</w:t>
+      </w:r>
+      <w:r>
+        <w:t xml:space="preserve">): 2 dimensional </w:t>
+      </w:r>
+      <w:r>
+        <w:t>list</w:t>
+      </w:r>
+      <w:r>
+        <w:t xml:space="preserve"> of strings, column is folder name, row is file </w:t>
+      </w:r>
+      <w:proofErr w:type="gramStart"/>
+      <w:r>
+        <w:t>name</w:t>
+      </w:r>
+      <w:proofErr w:type="gramEnd"/>
+    </w:p>
+    <w:p>
+      <w:pPr>
+        <w:pStyle w:val="ListParagraph"/>
+        <w:numPr>
+          <w:ilvl w:val="0"/>
+          <w:numId w:val="2"/>
+        </w:numPr>
+      </w:pPr>
+      <w:r>
+        <w:t>GPA (double): interim GPA values during summation calculation in 1.4.3</w:t>
+      </w:r>
+    </w:p>
+    <w:p>
+      <w:pPr>
+        <w:pStyle w:val="ListParagraph"/>
+        <w:numPr>
+          <w:ilvl w:val="0"/>
+          <w:numId w:val="2"/>
+        </w:numPr>
+      </w:pPr>
+      <w:proofErr w:type="spellStart"/>
+      <w:r>
+        <w:t>gradeReport</w:t>
+      </w:r>
+      <w:proofErr w:type="spellEnd"/>
+      <w:r>
+        <w:t xml:space="preserve"> (file): File containing the formatted grade report of the selected </w:t>
+      </w:r>
+      <w:proofErr w:type="gramStart"/>
+      <w:r>
+        <w:t>student</w:t>
+      </w:r>
+      <w:proofErr w:type="gramEnd"/>
+    </w:p>
+    <w:p>
+      <w:pPr>
+        <w:pStyle w:val="ListParagraph"/>
+        <w:numPr>
+          <w:ilvl w:val="0"/>
+          <w:numId w:val="2"/>
+        </w:numPr>
+      </w:pPr>
+      <w:r>
+        <w:t>message (string): Message to the user regarding the status of the system</w:t>
+      </w:r>
+    </w:p>
+    <w:p>
+      <w:pPr>
+        <w:pStyle w:val="ListParagraph"/>
+        <w:numPr>
+          <w:ilvl w:val="0"/>
+          <w:numId w:val="2"/>
+        </w:numPr>
+      </w:pPr>
+      <w:proofErr w:type="spellStart"/>
+      <w:r>
+        <w:t>pointValue</w:t>
+      </w:r>
+      <w:proofErr w:type="spellEnd"/>
+      <w:r>
+        <w:t xml:space="preserve"> (int): Value 0 to 4, </w:t>
+      </w:r>
+      <w:r>
+        <w:t xml:space="preserve">A being 4, B being 3, decreasing down by grade to </w:t>
+      </w:r>
+      <w:proofErr w:type="gramStart"/>
+      <w:r>
+        <w:t>0</w:t>
+      </w:r>
+      <w:proofErr w:type="gramEnd"/>
+    </w:p>
+    <w:p>
+      <w:pPr>
+        <w:pStyle w:val="ListParagraph"/>
+        <w:numPr>
+          <w:ilvl w:val="0"/>
+          <w:numId w:val="2"/>
+        </w:numPr>
+      </w:pPr>
+      <w:proofErr w:type="spellStart"/>
+      <w:r>
+        <w:t>recordData</w:t>
+      </w:r>
+      <w:proofErr w:type="spellEnd"/>
+      <w:r>
+        <w:t xml:space="preserve"> (data structure): Data in a student record including </w:t>
+      </w:r>
+      <w:proofErr w:type="spellStart"/>
+      <w:r>
+        <w:t>studentID</w:t>
+      </w:r>
+      <w:proofErr w:type="spellEnd"/>
+      <w:r>
+        <w:t xml:space="preserve">, </w:t>
+      </w:r>
+      <w:proofErr w:type="spellStart"/>
+      <w:r>
+        <w:t>studentName</w:t>
+      </w:r>
+      <w:proofErr w:type="spellEnd"/>
+      <w:r>
+        <w:t xml:space="preserve">, </w:t>
+      </w:r>
+      <w:proofErr w:type="spellStart"/>
+      <w:r>
+        <w:t>coursePrefix</w:t>
+      </w:r>
+      <w:proofErr w:type="spellEnd"/>
+      <w:r>
+        <w:t xml:space="preserve">, </w:t>
+      </w:r>
+      <w:proofErr w:type="spellStart"/>
+      <w:r>
+        <w:t>courseNumber</w:t>
+      </w:r>
+      <w:proofErr w:type="spellEnd"/>
+      <w:r>
+        <w:t>, grade, year, and semester.</w:t>
+      </w:r>
+    </w:p>
+    <w:p>
+      <w:pPr>
+        <w:pStyle w:val="ListParagraph"/>
+        <w:numPr>
+          <w:ilvl w:val="0"/>
+          <w:numId w:val="2"/>
+        </w:numPr>
+      </w:pPr>
+      <w:proofErr w:type="spellStart"/>
+      <w:r>
+        <w:t>retrievedRecordData</w:t>
+      </w:r>
+      <w:proofErr w:type="spellEnd"/>
+      <w:r>
+        <w:t xml:space="preserve"> </w:t>
+      </w:r>
+      <w:proofErr w:type="gramStart"/>
+      <w:r>
+        <w:t>( data</w:t>
+      </w:r>
+      <w:proofErr w:type="gramEnd"/>
+      <w:r>
+        <w:t xml:space="preserve"> structure): Single Record data retrieved from the database, same structure as </w:t>
+      </w:r>
+      <w:proofErr w:type="spellStart"/>
+      <w:r>
+        <w:t>recordData</w:t>
+      </w:r>
+      <w:proofErr w:type="spellEnd"/>
+      <w:r>
+        <w:t>, can be null.</w:t>
+      </w:r>
+    </w:p>
+    <w:p>
+      <w:pPr>
+        <w:pStyle w:val="ListParagraph"/>
+        <w:numPr>
+          <w:ilvl w:val="0"/>
+          <w:numId w:val="2"/>
+        </w:numPr>
+      </w:pPr>
+      <w:proofErr w:type="spellStart"/>
+      <w:r>
+        <w:t>searchData</w:t>
+      </w:r>
+      <w:proofErr w:type="spellEnd"/>
+      <w:r>
+        <w:t xml:space="preserve"> (data structure): Data found in </w:t>
+      </w:r>
+      <w:proofErr w:type="spellStart"/>
+      <w:r>
+        <w:t>recordData</w:t>
+      </w:r>
+      <w:proofErr w:type="spellEnd"/>
+      <w:r>
+        <w:t xml:space="preserve"> except each field</w:t>
+      </w:r>
+      <w:r>
+        <w:t xml:space="preserve"> has the option to be </w:t>
+      </w:r>
+      <w:proofErr w:type="gramStart"/>
+      <w:r>
+        <w:t>null</w:t>
+      </w:r>
+      <w:proofErr w:type="gramEnd"/>
+    </w:p>
+    <w:p>
+      <w:pPr>
+        <w:pStyle w:val="ListParagraph"/>
+        <w:numPr>
+          <w:ilvl w:val="0"/>
+          <w:numId w:val="2"/>
+        </w:numPr>
+      </w:pPr>
+      <w:proofErr w:type="spellStart"/>
+      <w:r>
+        <w:t>studentID</w:t>
+      </w:r>
+      <w:proofErr w:type="spellEnd"/>
+      <w:r>
+        <w:t xml:space="preserve"> (int): ID of a given </w:t>
+      </w:r>
+      <w:proofErr w:type="gramStart"/>
+      <w:r>
+        <w:t>student</w:t>
+      </w:r>
+      <w:proofErr w:type="gramEnd"/>
+    </w:p>
+    <w:p>
+      <w:pPr>
+        <w:pStyle w:val="ListParagraph"/>
+        <w:numPr>
+          <w:ilvl w:val="0"/>
+          <w:numId w:val="2"/>
+        </w:numPr>
+      </w:pPr>
+      <w:proofErr w:type="spellStart"/>
+      <w:r>
+        <w:t>studentGradeRecords</w:t>
+      </w:r>
+      <w:proofErr w:type="spellEnd"/>
+      <w:r>
+        <w:t xml:space="preserve"> (</w:t>
+      </w:r>
+      <w:r>
+        <w:t>list</w:t>
+      </w:r>
+      <w:r>
+        <w:t xml:space="preserve">): </w:t>
+      </w:r>
+      <w:proofErr w:type="gramStart"/>
+      <w:r>
+        <w:t>an</w:t>
+      </w:r>
+      <w:proofErr w:type="gramEnd"/>
+      <w:r>
+        <w:t xml:space="preserve"> </w:t>
+      </w:r>
+      <w:r>
+        <w:t>list</w:t>
+      </w:r>
+      <w:r>
+        <w:t xml:space="preserve"> of </w:t>
+      </w:r>
+      <w:proofErr w:type="spellStart"/>
+      <w:r>
+        <w:t>studentGradeRecord</w:t>
+      </w:r>
+      <w:proofErr w:type="spellEnd"/>
+      <w:r>
+        <w:t xml:space="preserve"> containing all matching results from a search</w:t>
+      </w:r>
+    </w:p>
+    <w:p>
+      <w:pPr>
+        <w:pStyle w:val="ListParagraph"/>
+        <w:numPr>
+          <w:ilvl w:val="0"/>
+          <w:numId w:val="2"/>
+        </w:numPr>
+      </w:pPr>
+      <w:proofErr w:type="spellStart"/>
+      <w:r>
+        <w:t>searchResultOption</w:t>
+      </w:r>
+      <w:proofErr w:type="spellEnd"/>
+      <w:r>
+        <w:t xml:space="preserve"> (binary): a binary value received from the user selecting either edit or delete with a highlighted search result (0 = edit, 1 = delete).</w:t>
+      </w:r>
+    </w:p>
+    <w:p>
+      <w:pPr>
+        <w:pStyle w:val="ListParagraph"/>
+        <w:numPr>
+          <w:ilvl w:val="0"/>
+          <w:numId w:val="2"/>
+        </w:numPr>
+      </w:pPr>
+      <w:proofErr w:type="spellStart"/>
+      <w:r>
+        <w:t>studentGradeRecord</w:t>
+      </w:r>
+      <w:proofErr w:type="spellEnd"/>
+      <w:r>
+        <w:t xml:space="preserve"> (data structure): single instance of </w:t>
+      </w:r>
+      <w:proofErr w:type="spellStart"/>
+      <w:r>
+        <w:t>recordData</w:t>
+      </w:r>
+      <w:proofErr w:type="spellEnd"/>
+      <w:r>
+        <w:t xml:space="preserve"> for a given student with additional course hour field for the given </w:t>
+      </w:r>
+      <w:proofErr w:type="gramStart"/>
+      <w:r>
+        <w:t>course</w:t>
+      </w:r>
+      <w:proofErr w:type="gramEnd"/>
+    </w:p>
+    <w:p>
+      <w:pPr>
+        <w:pStyle w:val="ListParagraph"/>
+        <w:numPr>
+          <w:ilvl w:val="0"/>
+          <w:numId w:val="2"/>
+        </w:numPr>
+      </w:pPr>
+      <w:proofErr w:type="spellStart"/>
+      <w:r>
+        <w:t>studentRecord</w:t>
+      </w:r>
+      <w:proofErr w:type="spellEnd"/>
+      <w:r>
+        <w:t xml:space="preserve"> (data structure): contains </w:t>
+      </w:r>
+      <w:proofErr w:type="spellStart"/>
+      <w:r>
+        <w:t>studentID</w:t>
+      </w:r>
+      <w:proofErr w:type="spellEnd"/>
+      <w:r>
+        <w:t xml:space="preserve">, name, and </w:t>
+      </w:r>
+      <w:proofErr w:type="spellStart"/>
+      <w:r>
+        <w:t>OverallGPA</w:t>
+      </w:r>
+      <w:proofErr w:type="spellEnd"/>
+      <w:r>
+        <w:t xml:space="preserve"> of a </w:t>
+      </w:r>
+      <w:proofErr w:type="gramStart"/>
+      <w:r>
+        <w:t>student</w:t>
+      </w:r>
+      <w:proofErr w:type="gramEnd"/>
+    </w:p>
+    <w:p>
+      <w:pPr>
+        <w:pStyle w:val="ListParagraph"/>
+        <w:numPr>
+          <w:ilvl w:val="0"/>
+          <w:numId w:val="2"/>
+        </w:numPr>
+      </w:pPr>
+      <w:proofErr w:type="spellStart"/>
+      <w:r>
+        <w:t>queryParameters</w:t>
+      </w:r>
+      <w:proofErr w:type="spellEnd"/>
+      <w:r>
+        <w:t xml:space="preserve"> (</w:t>
+      </w:r>
+      <w:r>
+        <w:t>list</w:t>
+      </w:r>
+      <w:r>
+        <w:t xml:space="preserve">): </w:t>
+      </w:r>
+      <w:r>
+        <w:t>list</w:t>
+      </w:r>
+      <w:r>
+        <w:t xml:space="preserve"> of strings for values to match in SQL </w:t>
+      </w:r>
+      <w:proofErr w:type="gramStart"/>
+      <w:r>
+        <w:t>statement</w:t>
+      </w:r>
+      <w:proofErr w:type="gramEnd"/>
+    </w:p>
+    <w:p>
+      <w:pPr>
+        <w:pStyle w:val="ListParagraph"/>
+        <w:numPr>
+          <w:ilvl w:val="0"/>
+          <w:numId w:val="2"/>
+        </w:numPr>
+      </w:pPr>
+      <w:proofErr w:type="spellStart"/>
+      <w:r>
+        <w:t>queryStatement</w:t>
+      </w:r>
+      <w:proofErr w:type="spellEnd"/>
+      <w:r>
+        <w:t xml:space="preserve"> (string): string containing the SQL statement to </w:t>
+      </w:r>
+      <w:proofErr w:type="gramStart"/>
+      <w:r>
+        <w:t>execute</w:t>
+      </w:r>
+      <w:proofErr w:type="gramEnd"/>
+      <w:r>
+        <w:t xml:space="preserve"> </w:t>
+      </w:r>
+    </w:p>
+    <w:p/>
+    <w:p/>
+    <w:p/>
+    <w:p/>
+    <w:p/>
+    <w:p/>
+    <w:p/>
+    <w:p/>
+    <w:p>
+      <w:r>
+        <w:lastRenderedPageBreak/>
+        <w:t xml:space="preserve">Level 0 </w:t>
+      </w:r>
+      <w:proofErr w:type="gramStart"/>
+      <w:r>
+        <w:t>( Context</w:t>
+      </w:r>
+      <w:proofErr w:type="gramEnd"/>
+      <w:r>
+        <w:t xml:space="preserve"> Level) DFD: The Student Grade Management System</w:t>
+      </w:r>
+    </w:p>
+    <w:p>
+      <w:r>
+        <w:object w:dxaOrig="10306" w:dyaOrig="4455" w14:anchorId="13E8A0E0">
+          <v:shapetype id="_x0000_t75" coordsize="21600,21600" o:spt="75" o:preferrelative="t" path="m@4@5l@4@11@9@11@9@5xe" filled="f" stroked="f">
+            <v:stroke joinstyle="miter"/>
+            <v:formulas>
+              <v:f eqn="if lineDrawn pixelLineWidth 0"/>
+              <v:f eqn="sum @0 1 0"/>
+              <v:f eqn="sum 0 0 @1"/>
+              <v:f eqn="prod @2 1 2"/>
+              <v:f eqn="prod @3 21600 pixelWidth"/>
+              <v:f eqn="prod @3 21600 pixelHeight"/>
+              <v:f eqn="sum @0 0 1"/>
+              <v:f eqn="prod @6 1 2"/>
+              <v:f eqn="prod @7 21600 pixelWidth"/>
+              <v:f eqn="sum @8 21600 0"/>
+              <v:f eqn="prod @7 21600 pixelHeight"/>
+              <v:f eqn="sum @10 21600 0"/>
+            </v:formulas>
+            <v:path o:extrusionok="f" gradientshapeok="t" o:connecttype="rect"/>
+            <o:lock v:ext="edit" aspectratio="t"/>
+          </v:shapetype>
+          <v:shape id="_x0000_i1032" type="#_x0000_t75" style="width:479pt;height:208pt" o:ole="">
+            <v:imagedata r:id="rId5" o:title=""/>
+          </v:shape>
+          <o:OLEObject Type="Embed" ProgID="Visio.Drawing.15" ShapeID="_x0000_i1032" DrawAspect="Content" ObjectID="_1686679450" r:id="rId6"/>
+        </w:object>
+      </w:r>
+    </w:p>
+    <w:p>
+      <w:r>
+        <w:t>Level 1 DFD: Subsystems</w:t>
+      </w:r>
+    </w:p>
+    <w:p>
+      <w:r>
+        <w:object w:dxaOrig="11476" w:dyaOrig="11265" w14:anchorId="183F3FB2">
+          <v:shape id="_x0000_i1034" type="#_x0000_t75" style="width:388pt;height:381pt" o:ole="">
+            <v:imagedata r:id="rId7" o:title=""/>
+          </v:shape>
+          <o:OLEObject Type="Embed" ProgID="Visio.Drawing.15" ShapeID="_x0000_i1034" DrawAspect="Content" ObjectID="_1686679451" r:id="rId8"/>
+        </w:object>
+      </w:r>
+    </w:p>
+    <w:p>
+      <w:r>
+        <w:lastRenderedPageBreak/>
+        <w:t>Level 2 DFD: P1 Add Grade Record</w:t>
+      </w:r>
+    </w:p>
+    <w:p>
+      <w:r>
+        <w:object w:dxaOrig="9406" w:dyaOrig="10575" w14:anchorId="66B44033">
+          <v:shape id="_x0000_i1041" type="#_x0000_t75" style="width:510.5pt;height:573.5pt" o:ole="">
+            <v:imagedata r:id="rId9" o:title=""/>
+          </v:shape>
+          <o:OLEObject Type="Embed" ProgID="Visio.Drawing.15" ShapeID="_x0000_i1041" DrawAspect="Content" ObjectID="_1686679452" r:id="rId10"/>
+        </w:object>
+      </w:r>
+    </w:p>
+    <w:p/>
+    <w:p/>
+    <w:p>
+      <w:r>
+        <w:lastRenderedPageBreak/>
+        <w:t>Level 2 DFD: P2 Search Grade Results</w:t>
+      </w:r>
+    </w:p>
+    <w:p>
+      <w:r>
+        <w:object w:dxaOrig="11175" w:dyaOrig="9045" w14:anchorId="31497BCF">
+          <v:shape id="_x0000_i1044" type="#_x0000_t75" style="width:390.5pt;height:315.5pt" o:ole="">
+            <v:imagedata r:id="rId11" o:title=""/>
+          </v:shape>
+          <o:OLEObject Type="Embed" ProgID="Visio.Drawing.15" ShapeID="_x0000_i1044" DrawAspect="Content" ObjectID="_1686679453" r:id="rId12"/>
+        </w:object>
+      </w:r>
+    </w:p>
+    <w:p>
+      <w:r>
+        <w:t>Level 2 DFD: P3 Print Grade Report</w:t>
+      </w:r>
+    </w:p>
+    <w:p>
+      <w:r>
+        <w:object w:dxaOrig="10485" w:dyaOrig="7125" w14:anchorId="0F3C682B">
+          <v:shape id="_x0000_i1046" type="#_x0000_t75" style="width:393.5pt;height:268.5pt" o:ole="">
+            <v:imagedata r:id="rId13" o:title=""/>
+          </v:shape>
+          <o:OLEObject Type="Embed" ProgID="Visio.Drawing.15" ShapeID="_x0000_i1046" DrawAspect="Content" ObjectID="_1686679454" r:id="rId14"/>
+        </w:object>
+      </w:r>
+    </w:p>
+    <w:p>
+      <w:r>
+        <w:lastRenderedPageBreak/>
+        <w:t xml:space="preserve">Level 2 DFD: P4 Import Grades </w:t>
+      </w:r>
+      <w:proofErr w:type="gramStart"/>
+      <w:r>
+        <w:t>From</w:t>
+      </w:r>
+      <w:proofErr w:type="gramEnd"/>
+      <w:r>
+        <w:t xml:space="preserve"> Excel</w:t>
+      </w:r>
+    </w:p>
+    <w:p>
+      <w:r>
+        <w:object w:dxaOrig="9270" w:dyaOrig="8715" w14:anchorId="2679200A">
+          <v:shape id="_x0000_i1054" type="#_x0000_t75" style="width:463.5pt;height:436pt" o:ole="">
+            <v:imagedata r:id="rId15" o:title=""/>
+          </v:shape>
+          <o:OLEObject Type="Embed" ProgID="Visio.Drawing.15" ShapeID="_x0000_i1054" DrawAspect="Content" ObjectID="_1686679455" r:id="rId16"/>
+        </w:object>
+      </w:r>
+    </w:p>
+    <w:p/>
+    <w:p/>
+    <w:p/>
+    <w:p/>
+    <w:p/>
+    <w:p/>
+    <w:p/>
+    <w:p/>
+    <w:p>
+      <w:r>
+        <w:lastRenderedPageBreak/>
+        <w:t>Level 3 DFD: P1.2 Verify Grade Record Existence</w:t>
+      </w:r>
+    </w:p>
+    <w:p>
+      <w:r>
+        <w:object w:dxaOrig="11115" w:dyaOrig="11221" w14:anchorId="60A724CE">
+          <v:shape id="_x0000_i1056" type="#_x0000_t75" style="width:468pt;height:472.5pt" o:ole="">
+            <v:imagedata r:id="rId17" o:title=""/>
+          </v:shape>
+          <o:OLEObject Type="Embed" ProgID="Visio.Drawing.15" ShapeID="_x0000_i1056" DrawAspect="Content" ObjectID="_1686679456" r:id="rId18"/>
+        </w:object>
+      </w:r>
+    </w:p>
+    <w:p/>
+    <w:p/>
+    <w:p/>
+    <w:p/>
+    <w:p/>
+    <w:p/>
+    <w:p>
+      <w:r>
+        <w:lastRenderedPageBreak/>
+        <w:t>Level 3 DFD: P1.3 Save Grade Record</w:t>
+      </w:r>
+    </w:p>
+    <w:p>
+      <w:r>
+        <w:object w:dxaOrig="7351" w:dyaOrig="9735" w14:anchorId="6A19FD08">
+          <v:shape id="_x0000_i1058" type="#_x0000_t75" style="width:367.5pt;height:487pt" o:ole="">
+            <v:imagedata r:id="rId19" o:title=""/>
+          </v:shape>
+          <o:OLEObject Type="Embed" ProgID="Visio.Drawing.15" ShapeID="_x0000_i1058" DrawAspect="Content" ObjectID="_1686679457" r:id="rId20"/>
+        </w:object>
+      </w:r>
+    </w:p>
+    <w:p/>
+    <w:p/>
+    <w:p/>
+    <w:p/>
+    <w:p/>
+    <w:p/>
+    <w:p>
+      <w:r>
+        <w:lastRenderedPageBreak/>
+        <w:t>Level 3 DFD: P1.4 Update GPA</w:t>
+      </w:r>
+    </w:p>
+    <w:p>
+      <w:r>
+        <w:object w:dxaOrig="11640" w:dyaOrig="14626" w14:anchorId="4101A70F">
+          <v:shape id="_x0000_i1065" type="#_x0000_t75" style="width:468pt;height:588pt" o:ole="">
+            <v:imagedata r:id="rId21" o:title=""/>
+          </v:shape>
+          <o:OLEObject Type="Embed" ProgID="Visio.Drawing.15" ShapeID="_x0000_i1065" DrawAspect="Content" ObjectID="_1686679458" r:id="rId22"/>
+        </w:object>
+      </w:r>
+    </w:p>
+    <w:p/>
+    <w:p>
+      <w:r>
+        <w:lastRenderedPageBreak/>
+        <w:t>Level 3 DFD: P2.2 Search Database for Records</w:t>
+      </w:r>
+    </w:p>
+    <w:p>
+      <w:r>
+        <w:object w:dxaOrig="9735" w:dyaOrig="10846" w14:anchorId="559A95B1">
+          <v:shape id="_x0000_i1067" type="#_x0000_t75" style="width:468pt;height:521pt" o:ole="">
+            <v:imagedata r:id="rId23" o:title=""/>
+          </v:shape>
+          <o:OLEObject Type="Embed" ProgID="Visio.Drawing.15" ShapeID="_x0000_i1067" DrawAspect="Content" ObjectID="_1686679459" r:id="rId24"/>
+        </w:object>
+      </w:r>
+    </w:p>
+    <w:p/>
+    <w:p/>
+    <w:p/>
+    <w:p/>
+    <w:p>
+      <w:r>
+        <w:lastRenderedPageBreak/>
+        <w:t>Level 3 DFD: P2.4 Execute User Search Option</w:t>
+      </w:r>
+    </w:p>
+    <w:p>
+      <w:r>
+        <w:object w:dxaOrig="7351" w:dyaOrig="11595" w14:anchorId="159A3B54">
+          <v:shape id="_x0000_i1069" type="#_x0000_t75" style="width:367.5pt;height:580pt" o:ole="">
+            <v:imagedata r:id="rId25" o:title=""/>
+          </v:shape>
+          <o:OLEObject Type="Embed" ProgID="Visio.Drawing.15" ShapeID="_x0000_i1069" DrawAspect="Content" ObjectID="_1686679460" r:id="rId26"/>
+        </w:object>
+      </w:r>
+    </w:p>
+    <w:p/>
+    <w:p/>
+    <w:p>
+      <w:r>
+        <w:lastRenderedPageBreak/>
+        <w:t>Level 3 DFD: P3.2</w:t>
+      </w:r>
+      <w:r>
+        <w:t xml:space="preserve"> Verify Student ID</w:t>
+      </w:r>
+    </w:p>
+    <w:p>
+      <w:r>
+        <w:object w:dxaOrig="6541" w:dyaOrig="11445" w14:anchorId="0B93D407">
+          <v:shape id="_x0000_i1070" type="#_x0000_t75" style="width:327pt;height:572.5pt" o:ole="">
+            <v:imagedata r:id="rId27" o:title=""/>
+          </v:shape>
+          <o:OLEObject Type="Embed" ProgID="Visio.Drawing.15" ShapeID="_x0000_i1070" DrawAspect="Content" ObjectID="_1686679461" r:id="rId28"/>
+        </w:object>
+      </w:r>
+    </w:p>
+    <w:p/>
+    <w:p/>
+    <w:p>
+      <w:r>
+        <w:lastRenderedPageBreak/>
+        <w:t>Level 3 DFD: P3.3</w:t>
+      </w:r>
+      <w:r>
+        <w:t xml:space="preserve"> Query All Records for Student</w:t>
+      </w:r>
+    </w:p>
+    <w:p>
+      <w:r>
+        <w:object w:dxaOrig="11446" w:dyaOrig="15106" w14:anchorId="5BA5A9D2">
+          <v:shape id="_x0000_i1071" type="#_x0000_t75" style="width:467.5pt;height:617pt" o:ole="">
+            <v:imagedata r:id="rId29" o:title=""/>
+          </v:shape>
+          <o:OLEObject Type="Embed" ProgID="Visio.Drawing.15" ShapeID="_x0000_i1071" DrawAspect="Content" ObjectID="_1686679462" r:id="rId30"/>
+        </w:object>
+      </w:r>
+    </w:p>
+    <w:p>
+      <w:r>
+        <w:lastRenderedPageBreak/>
+        <w:t>Level 3 DFD: P3.4</w:t>
+      </w:r>
+      <w:r>
+        <w:t xml:space="preserve"> Construct Grade Report</w:t>
+      </w:r>
+    </w:p>
+    <w:p>
+      <w:r>
+        <w:object w:dxaOrig="11446" w:dyaOrig="13126" w14:anchorId="5F0923F3">
+          <v:shape id="_x0000_i1073" type="#_x0000_t75" style="width:467.5pt;height:536pt" o:ole="">
+            <v:imagedata r:id="rId31" o:title=""/>
+          </v:shape>
+          <o:OLEObject Type="Embed" ProgID="Visio.Drawing.15" ShapeID="_x0000_i1073" DrawAspect="Content" ObjectID="_1686679463" r:id="rId32"/>
+        </w:object>
+      </w:r>
+    </w:p>
+    <w:p/>
+    <w:p/>
+    <w:p/>
+    <w:p>
+      <w:r>
+        <w:lastRenderedPageBreak/>
+        <w:t>Level 3 DFD: P4.1</w:t>
+      </w:r>
+      <w:r>
+        <w:t xml:space="preserve"> Register Matching Folders</w:t>
+      </w:r>
+    </w:p>
+    <w:p>
+      <w:r>
+        <w:object w:dxaOrig="10861" w:dyaOrig="12886" w14:anchorId="476CEF29">
+          <v:shape id="_x0000_i1075" type="#_x0000_t75" style="width:467.5pt;height:554.5pt" o:ole="">
+            <v:imagedata r:id="rId33" o:title=""/>
+          </v:shape>
+          <o:OLEObject Type="Embed" ProgID="Visio.Drawing.15" ShapeID="_x0000_i1075" DrawAspect="Content" ObjectID="_1686679464" r:id="rId34"/>
+        </w:object>
+      </w:r>
+    </w:p>
+    <w:p/>
+    <w:p/>
+    <w:p/>
+    <w:p>
+      <w:r>
+        <w:lastRenderedPageBreak/>
+        <w:t>Level 3 DFD: P4.2</w:t>
+      </w:r>
+      <w:r>
+        <w:t xml:space="preserve"> Register Matching Files</w:t>
+      </w:r>
+    </w:p>
+    <w:p>
+      <w:r>
+        <w:object w:dxaOrig="11640" w:dyaOrig="15255" w14:anchorId="213729BF">
+          <v:shape id="_x0000_i1077" type="#_x0000_t75" style="width:468pt;height:613.5pt" o:ole="">
+            <v:imagedata r:id="rId35" o:title=""/>
+          </v:shape>
+          <o:OLEObject Type="Embed" ProgID="Visio.Drawing.15" ShapeID="_x0000_i1077" DrawAspect="Content" ObjectID="_1686679465" r:id="rId36"/>
+        </w:object>
+      </w:r>
+    </w:p>
+    <w:p>
+      <w:r>
+        <w:lastRenderedPageBreak/>
+        <w:t>Level 3 DFD: P4.3</w:t>
+      </w:r>
+      <w:r>
+        <w:t xml:space="preserve"> Remove Existing Entries</w:t>
+      </w:r>
+    </w:p>
+    <w:p>
+      <w:r>
+        <w:object w:dxaOrig="11386" w:dyaOrig="14041" w14:anchorId="4BD8C4E6">
+          <v:shape id="_x0000_i1079" type="#_x0000_t75" style="width:468pt;height:577pt" o:ole="">
+            <v:imagedata r:id="rId37" o:title=""/>
+          </v:shape>
+          <o:OLEObject Type="Embed" ProgID="Visio.Drawing.15" ShapeID="_x0000_i1079" DrawAspect="Content" ObjectID="_1686679466" r:id="rId38"/>
+        </w:object>
+      </w:r>
+    </w:p>
+    <w:p/>
+    <w:p/>
+    <w:p>
+      <w:r>
+        <w:lastRenderedPageBreak/>
+        <w:t>Level 3 DFD: P4.4</w:t>
+      </w:r>
+      <w:r>
+        <w:t xml:space="preserve"> Create New Records</w:t>
+      </w:r>
+    </w:p>
+    <w:p>
+      <w:r>
+        <w:object w:dxaOrig="11386" w:dyaOrig="12946" w14:anchorId="2C9C7B0E">
+          <v:shape id="_x0000_i1082" type="#_x0000_t75" style="width:468pt;height:532pt" o:ole="">
+            <v:imagedata r:id="rId39" o:title=""/>
+          </v:shape>
+          <o:OLEObject Type="Embed" ProgID="Visio.Drawing.15" ShapeID="_x0000_i1082" DrawAspect="Content" ObjectID="_1686679467" r:id="rId40"/>
+        </w:object>
+      </w:r>
+    </w:p>
+    <w:p/>
+    <w:p/>
+    <w:p/>
+    <w:p/>
+    <w:p>
+      <w:r>
+        <w:lastRenderedPageBreak/>
+        <w:t>Level 4 DFD: P1.4.3</w:t>
+      </w:r>
+      <w:r>
+        <w:t xml:space="preserve"> Calculate Overall GPA</w:t>
+      </w:r>
+    </w:p>
+    <w:p>
+      <w:r>
+        <w:object w:dxaOrig="11371" w:dyaOrig="11026" w14:anchorId="5D406AB3">
+          <v:shape id="_x0000_i1085" type="#_x0000_t75" style="width:468pt;height:453.5pt" o:ole="">
+            <v:imagedata r:id="rId41" o:title=""/>
+          </v:shape>
+          <o:OLEObject Type="Embed" ProgID="Visio.Drawing.15" ShapeID="_x0000_i1085" DrawAspect="Content" ObjectID="_1686679468" r:id="rId42"/>
+        </w:object>
+      </w:r>
+    </w:p>
+    <w:p/>
+    <w:p/>
+    <w:p/>
+    <w:p/>
+    <w:p/>
+    <w:p/>
+    <w:p/>
+    <w:p>
+      <w:r>
+        <w:lastRenderedPageBreak/>
+        <w:t>Level 4 DFD: P2.4.2</w:t>
+      </w:r>
+      <w:r>
+        <w:t xml:space="preserve"> Update Student Grade Record</w:t>
+      </w:r>
+    </w:p>
+    <w:p>
+      <w:r>
+        <w:object w:dxaOrig="9931" w:dyaOrig="14146" w14:anchorId="2942FA4E">
+          <v:shape id="_x0000_i1087" type="#_x0000_t75" style="width:431pt;height:614pt" o:ole="">
+            <v:imagedata r:id="rId43" o:title=""/>
+          </v:shape>
+          <o:OLEObject Type="Embed" ProgID="Visio.Drawing.15" ShapeID="_x0000_i1087" DrawAspect="Content" ObjectID="_1686679469" r:id="rId44"/>
+        </w:object>
+      </w:r>
+    </w:p>
+    <w:p>
+      <w:r>
+        <w:lastRenderedPageBreak/>
+        <w:t>Level 4 DFD: P2.4.3</w:t>
+      </w:r>
+      <w:r>
+        <w:t xml:space="preserve"> Delete Student Grade Record</w:t>
+      </w:r>
+    </w:p>
+    <w:p>
+      <w:r>
+        <w:object w:dxaOrig="9931" w:dyaOrig="14146" w14:anchorId="5364BB1E">
+          <v:shape id="_x0000_i1090" type="#_x0000_t75" style="width:437pt;height:623pt" o:ole="">
+            <v:imagedata r:id="rId45" o:title=""/>
+          </v:shape>
+          <o:OLEObject Type="Embed" ProgID="Visio.Drawing.15" ShapeID="_x0000_i1090" DrawAspect="Content" ObjectID="_1686679470" r:id="rId46"/>
+        </w:object>
+      </w:r>
+    </w:p>
+    <w:p>
+      <w:r>
+        <w:lastRenderedPageBreak/>
+        <w:t>Level 4 DFD: P4.3.5</w:t>
+      </w:r>
+      <w:r>
+        <w:t xml:space="preserve"> Remove Existing Courses from List</w:t>
+      </w:r>
+    </w:p>
+    <w:p>
+      <w:r>
+        <w:object w:dxaOrig="11026" w:dyaOrig="14386" w14:anchorId="70DCC069">
+          <v:shape id="_x0000_i1093" type="#_x0000_t75" style="width:467.5pt;height:610pt" o:ole="">
+            <v:imagedata r:id="rId47" o:title=""/>
+          </v:shape>
+          <o:OLEObject Type="Embed" ProgID="Visio.Drawing.15" ShapeID="_x0000_i1093" DrawAspect="Content" ObjectID="_1686679471" r:id="rId48"/>
+        </w:object>
+      </w:r>
+    </w:p>
+    <w:p>
+      <w:r>
+        <w:lastRenderedPageBreak/>
+        <w:t>Level 5 DFD: P2.4.2.5</w:t>
+      </w:r>
+      <w:r>
+        <w:t xml:space="preserve"> Calculate Overall GPA</w:t>
+      </w:r>
+    </w:p>
+    <w:p>
+      <w:r>
+        <w:object w:dxaOrig="11371" w:dyaOrig="11026" w14:anchorId="4DB7861F">
+          <v:shape id="_x0000_i1095" type="#_x0000_t75" style="width:468pt;height:453.5pt" o:ole="">
+            <v:imagedata r:id="rId49" o:title=""/>
+          </v:shape>
+          <o:OLEObject Type="Embed" ProgID="Visio.Drawing.15" ShapeID="_x0000_i1095" DrawAspect="Content" ObjectID="_1686679472" r:id="rId50"/>
+        </w:object>
+      </w:r>
+    </w:p>
+    <w:p/>
+    <w:p/>
+    <w:p/>
+    <w:p/>
+    <w:p/>
+    <w:p/>
+    <w:p/>
+    <w:p>
+      <w:r>
+        <w:lastRenderedPageBreak/>
+        <w:t>Level 5 DFD: P.2.4.3.5</w:t>
+      </w:r>
+      <w:r>
+        <w:t xml:space="preserve"> Calculate Overall GPA</w:t>
+      </w:r>
+    </w:p>
+    <w:p>
+      <w:r>
+        <w:object w:dxaOrig="11371" w:dyaOrig="11026" w14:anchorId="132CF530">
+          <v:shape id="_x0000_i1097" type="#_x0000_t75" style="width:468pt;height:453.5pt" o:ole="">
+            <v:imagedata r:id="rId51" o:title=""/>
+          </v:shape>
+          <o:OLEObject Type="Embed" ProgID="Visio.Drawing.15" ShapeID="_x0000_i1097" DrawAspect="Content" ObjectID="_1686679473" r:id="rId52"/>
+        </w:object>
       </w:r>
     </w:p>
     <w:sectPr>

</xml_diff>